<commit_message>
updating justify your trip letter
</commit_message>
<xml_diff>
--- a/_site/justify-your-trip-to-phonegapday.docx
+++ b/_site/justify-your-trip-to-phonegapday.docx
@@ -561,8 +561,6 @@
         </w:rPr>
         <w:t xml:space="preserve">t practices, hands-on training and </w:t>
       </w:r>
-      <w:bookmarkStart w:id="0" w:name="_GoBack"/>
-      <w:bookmarkEnd w:id="0"/>
       <w:r>
         <w:rPr>
           <w:rFonts w:ascii="ArialMT" w:hAnsi="ArialMT" w:cs="ArialMT"/>
@@ -1165,6 +1163,8 @@
           <w:t>website</w:t>
         </w:r>
       </w:hyperlink>
+      <w:bookmarkStart w:id="0" w:name="_GoBack"/>
+      <w:bookmarkEnd w:id="0"/>
       <w:r>
         <w:rPr>
           <w:rFonts w:ascii="ArialMT" w:hAnsi="ArialMT" w:cs="ArialMT"/>

</xml_diff>